<commit_message>
document microcontroller feedback toegevoegd
Ik heb feedback toegevoegd kan je weg halen als je er naar gekeken hebt ;)
</commit_message>
<xml_diff>
--- a/Documenten/OnderzoekMicrocontrollerbord.docx
+++ b/Documenten/OnderzoekMicrocontrollerbord.docx
@@ -37,7 +37,15 @@
         <w:t xml:space="preserve">. </w:t>
       </w:r>
       <w:r>
-        <w:t xml:space="preserve">Dit geldt ook voor de shield van de microcontrollerboard. </w:t>
+        <w:t xml:space="preserve">Dit geldt ook voor de </w:t>
+      </w:r>
+      <w:proofErr w:type="spellStart"/>
+      <w:r>
+        <w:t>shield</w:t>
+      </w:r>
+      <w:proofErr w:type="spellEnd"/>
+      <w:r>
+        <w:t xml:space="preserve"> van de microcontrollerboard. </w:t>
       </w:r>
     </w:p>
     <w:p>
@@ -59,7 +67,15 @@
         <w:t>.</w:t>
       </w:r>
       <w:r>
-        <w:t xml:space="preserve"> De microcontrollerboard moet kunnen aansluiten op een shield die de mogelijkheid van ethernet verbinding geeft.</w:t>
+        <w:t xml:space="preserve"> De microcontrollerboard moet kunnen aansluiten op een </w:t>
+      </w:r>
+      <w:proofErr w:type="spellStart"/>
+      <w:r>
+        <w:t>shield</w:t>
+      </w:r>
+      <w:proofErr w:type="spellEnd"/>
+      <w:r>
+        <w:t xml:space="preserve"> die de mogelijkheid van ethernet verbinding geeft.</w:t>
       </w:r>
       <w:r>
         <w:t xml:space="preserve"> De microcontrollerbord moet al klaar zijn, dus </w:t>
@@ -74,7 +90,20 @@
         <w:t xml:space="preserve"> de</w:t>
       </w:r>
       <w:r>
-        <w:t xml:space="preserve"> extra deeltjes of de pins niet te solderen.  </w:t>
+        <w:t xml:space="preserve"> extra deeltjes of de </w:t>
+      </w:r>
+      <w:del w:id="0" w:author="Timo de Haan" w:date="2021-09-24T21:35:00Z">
+        <w:r>
+          <w:delText>pins</w:delText>
+        </w:r>
+      </w:del>
+      <w:ins w:id="1" w:author="Timo de Haan" w:date="2021-09-24T21:35:00Z">
+        <w:r>
+          <w:t>pinnen</w:t>
+        </w:r>
+      </w:ins>
+      <w:r>
+        <w:t xml:space="preserve"> niet te solderen.  </w:t>
       </w:r>
       <w:r>
         <w:t xml:space="preserve">De functie van </w:t>
@@ -86,7 +115,23 @@
         <w:t xml:space="preserve"> kan worden gewijzigd of geüpgraded door de software te wijzigen </w:t>
       </w:r>
       <w:r>
-        <w:t xml:space="preserve">of de ene microcontrollerbord door een andere te vervangen zonder extra hoge kosten. </w:t>
+        <w:t>of</w:t>
+      </w:r>
+      <w:ins w:id="2" w:author="Timo de Haan" w:date="2021-09-24T21:35:00Z">
+        <w:r>
+          <w:t xml:space="preserve"> door</w:t>
+        </w:r>
+      </w:ins>
+      <w:r>
+        <w:t xml:space="preserve"> de </w:t>
+      </w:r>
+      <w:del w:id="3" w:author="Timo de Haan" w:date="2021-09-24T21:35:00Z">
+        <w:r>
+          <w:delText xml:space="preserve">ene </w:delText>
+        </w:r>
+      </w:del>
+      <w:r>
+        <w:t xml:space="preserve">microcontrollerbord door een andere te vervangen zonder extra hoge kosten. </w:t>
       </w:r>
       <w:r>
         <w:t xml:space="preserve"> </w:t>
@@ -108,7 +153,15 @@
         <w:t xml:space="preserve">, die </w:t>
       </w:r>
       <w:r>
-        <w:t>microcontrollerbord zorg voor communicatie</w:t>
+        <w:t>microcontrollerbord zorg</w:t>
+      </w:r>
+      <w:ins w:id="4" w:author="Timo de Haan" w:date="2021-09-24T21:36:00Z">
+        <w:r>
+          <w:t>t</w:t>
+        </w:r>
+      </w:ins>
+      <w:r>
+        <w:t xml:space="preserve"> voor communicatie</w:t>
       </w:r>
       <w:r>
         <w:t xml:space="preserve"> tussen de component</w:t>
@@ -116,9 +169,16 @@
       <w:r>
         <w:t xml:space="preserve"> en</w:t>
       </w:r>
-      <w:r>
-        <w:t xml:space="preserve"> de rasberry pi</w:t>
-      </w:r>
+      <w:del w:id="5" w:author="Timo de Haan" w:date="2021-09-24T21:36:00Z">
+        <w:r>
+          <w:delText xml:space="preserve"> de rasberry pi</w:delText>
+        </w:r>
+      </w:del>
+      <w:ins w:id="6" w:author="Timo de Haan" w:date="2021-09-24T21:36:00Z">
+        <w:r>
+          <w:t xml:space="preserve"> het netwerk</w:t>
+        </w:r>
+      </w:ins>
       <w:r>
         <w:t>.</w:t>
       </w:r>
@@ -126,11 +186,62 @@
         <w:t xml:space="preserve"> </w:t>
       </w:r>
       <w:r>
-        <w:t xml:space="preserve">Er is niet een behoefte aan een groot hoeveelheid pins voor </w:t>
-      </w:r>
-      <w:r>
-        <w:t>dit taak</w:t>
-      </w:r>
+        <w:t xml:space="preserve">Er is niet een behoefte aan een </w:t>
+      </w:r>
+      <w:del w:id="7" w:author="Timo de Haan" w:date="2021-09-24T21:22:00Z">
+        <w:r>
+          <w:delText>groot</w:delText>
+        </w:r>
+      </w:del>
+      <w:ins w:id="8" w:author="Timo de Haan" w:date="2021-09-24T21:22:00Z">
+        <w:r>
+          <w:t>grote</w:t>
+        </w:r>
+      </w:ins>
+      <w:r>
+        <w:t xml:space="preserve"> hoeveelheid pin</w:t>
+      </w:r>
+      <w:ins w:id="9" w:author="Timo de Haan" w:date="2021-09-24T21:22:00Z">
+        <w:r>
+          <w:t>nen</w:t>
+        </w:r>
+      </w:ins>
+      <w:del w:id="10" w:author="Timo de Haan" w:date="2021-09-24T21:22:00Z">
+        <w:r>
+          <w:delText>s</w:delText>
+        </w:r>
+      </w:del>
+      <w:r>
+        <w:t xml:space="preserve"> voor </w:t>
+      </w:r>
+      <w:del w:id="11" w:author="Timo de Haan" w:date="2021-09-24T21:22:00Z">
+        <w:r>
+          <w:delText>dit</w:delText>
+        </w:r>
+      </w:del>
+      <w:ins w:id="12" w:author="Timo de Haan" w:date="2021-09-24T21:22:00Z">
+        <w:r>
+          <w:t>deze</w:t>
+        </w:r>
+      </w:ins>
+      <w:r>
+        <w:t xml:space="preserve"> taak</w:t>
+      </w:r>
+      <w:ins w:id="13" w:author="Timo de Haan" w:date="2021-09-24T21:22:00Z">
+        <w:r>
+          <w:t>(miss een concreet aantal</w:t>
+        </w:r>
+      </w:ins>
+      <w:ins w:id="14" w:author="Timo de Haan" w:date="2021-09-24T21:37:00Z">
+        <w:r>
+          <w:t xml:space="preserve"> pinnen min en max</w:t>
+        </w:r>
+      </w:ins>
+      <w:ins w:id="15" w:author="Timo de Haan" w:date="2021-09-24T21:22:00Z">
+        <w:r>
+          <w:t>)</w:t>
+        </w:r>
+      </w:ins>
       <w:r>
         <w:t xml:space="preserve">. </w:t>
       </w:r>
@@ -144,12 +255,79 @@
       </w:r>
     </w:p>
     <w:p>
-      <w:r>
-        <w:t>De prijs van de microncontrollerbord en de shield voor de microcontroller moet niet te hoog zijn</w:t>
+      <w:pPr>
+        <w:rPr>
+          <w:ins w:id="16" w:author="Timo de Haan" w:date="2021-09-24T21:27:00Z"/>
+        </w:rPr>
+      </w:pPr>
+      <w:r>
+        <w:t xml:space="preserve">De prijs van de microncontrollerbord en de </w:t>
+      </w:r>
+      <w:proofErr w:type="spellStart"/>
+      <w:r>
+        <w:t>shield</w:t>
+      </w:r>
+      <w:proofErr w:type="spellEnd"/>
+      <w:r>
+        <w:t xml:space="preserve"> voor de microcontroller moet niet te hoog zijn</w:t>
       </w:r>
       <w:r>
         <w:t xml:space="preserve">, het moet redelijk geprijsd zijn voor ons budget van rond 100 euro. </w:t>
       </w:r>
+      <w:ins w:id="17" w:author="Timo de Haan" w:date="2021-09-24T21:32:00Z">
+        <w:r>
+          <w:t xml:space="preserve">Misschien maximum prijs per microcontroller + </w:t>
+        </w:r>
+        <w:proofErr w:type="spellStart"/>
+        <w:r>
+          <w:t>shield</w:t>
+        </w:r>
+        <w:proofErr w:type="spellEnd"/>
+        <w:r>
+          <w:t xml:space="preserve"> vastleggen </w:t>
+        </w:r>
+      </w:ins>
+      <w:ins w:id="18" w:author="Timo de Haan" w:date="2021-09-24T21:33:00Z">
+        <w:r>
+          <w:t>bijvoorbeeld 20 euro</w:t>
+        </w:r>
+      </w:ins>
+    </w:p>
+    <w:p>
+      <w:ins w:id="19" w:author="Timo de Haan" w:date="2021-09-24T21:27:00Z">
+        <w:r>
+          <w:t>*</w:t>
+        </w:r>
+        <w:proofErr w:type="spellStart"/>
+        <w:r>
+          <w:t>note</w:t>
+        </w:r>
+        <w:proofErr w:type="spellEnd"/>
+        <w:r>
+          <w:t xml:space="preserve"> je kan in de tabel ook </w:t>
+        </w:r>
+      </w:ins>
+      <w:ins w:id="20" w:author="Timo de Haan" w:date="2021-09-24T21:28:00Z">
+        <w:r>
+          <w:t>feiten over de microcontrollers beschrijven zoals het aantal pinnen de prijs de communicatie mogelijkheden(I2C, SPI, UART, Ethernet, WIFI)</w:t>
+        </w:r>
+      </w:ins>
+      <w:ins w:id="21" w:author="Timo de Haan" w:date="2021-09-24T21:29:00Z">
+        <w:r>
+          <w:br/>
+          <w:t xml:space="preserve">Verder nog een vraagje is het nog een idee om te kijken naar de snelheid van de microcontroller? </w:t>
+        </w:r>
+      </w:ins>
+      <w:ins w:id="22" w:author="Timo de Haan" w:date="2021-09-24T21:33:00Z">
+        <w:r>
+          <w:br/>
+        </w:r>
+      </w:ins>
+      <w:ins w:id="23" w:author="Timo de Haan" w:date="2021-09-24T21:30:00Z">
+        <w:r>
+          <w:br/>
+        </w:r>
+      </w:ins>
     </w:p>
     <w:p/>
     <w:p>
@@ -175,7 +353,7 @@
     <w:p/>
     <w:tbl>
       <w:tblPr>
-        <w:tblStyle w:val="TableGrid"/>
+        <w:tblStyle w:val="Tabelraster"/>
         <w:tblW w:w="0" w:type="auto"/>
         <w:tblLook w:val="04A0" w:firstRow="1" w:lastRow="0" w:firstColumn="1" w:lastColumn="0" w:noHBand="0" w:noVBand="1"/>
       </w:tblPr>
@@ -241,8 +419,13 @@
           </w:tcPr>
           <w:p>
             <w:r>
-              <w:t>Arduino Uno</w:t>
-            </w:r>
+              <w:t xml:space="preserve">Arduino </w:t>
+            </w:r>
+            <w:proofErr w:type="spellStart"/>
+            <w:r>
+              <w:t>Uno</w:t>
+            </w:r>
+            <w:proofErr w:type="spellEnd"/>
           </w:p>
         </w:tc>
         <w:tc>
@@ -399,8 +582,13 @@
             <w:tcW w:w="3471" w:type="dxa"/>
           </w:tcPr>
           <w:p>
-            <w:r>
-              <w:t>SeeeduinoV 4.2</w:t>
+            <w:proofErr w:type="spellStart"/>
+            <w:r>
+              <w:t>SeeeduinoV</w:t>
+            </w:r>
+            <w:proofErr w:type="spellEnd"/>
+            <w:r>
+              <w:t xml:space="preserve"> 4.2</w:t>
             </w:r>
           </w:p>
         </w:tc>
@@ -507,59 +695,273 @@
     <w:p/>
     <w:p>
       <w:r>
-        <w:lastRenderedPageBreak/>
         <w:t>Conclusie:</w:t>
       </w:r>
     </w:p>
     <w:p>
       <w:r>
-        <w:t xml:space="preserve">De arduino uno is meest geschikt voor ons systeem, hoewel de arduino nano is ook een goede keuze het is klein en heeft genoeg pins, maar in de werkelijkheid wordt het solderen van de pins op de nano een gedoe. De Mega is te groot er is niet een behoefte aan zoveel pins voor 1 component. ESP32 en Seeeduino V4.2 zijn te duur. </w:t>
+        <w:t xml:space="preserve">De arduino </w:t>
+      </w:r>
+      <w:proofErr w:type="spellStart"/>
+      <w:r>
+        <w:t>uno</w:t>
+      </w:r>
+      <w:proofErr w:type="spellEnd"/>
+      <w:r>
+        <w:t xml:space="preserve"> is</w:t>
+      </w:r>
+      <w:ins w:id="24" w:author="Timo de Haan" w:date="2021-09-24T21:24:00Z">
+        <w:r>
+          <w:t xml:space="preserve"> het</w:t>
+        </w:r>
+      </w:ins>
+      <w:r>
+        <w:t xml:space="preserve"> meest geschikt voor ons systeem, hoewel de arduino </w:t>
+      </w:r>
+      <w:proofErr w:type="spellStart"/>
+      <w:r>
+        <w:t>nano</w:t>
+      </w:r>
+      <w:proofErr w:type="spellEnd"/>
+      <w:r>
+        <w:t xml:space="preserve"> </w:t>
+      </w:r>
+      <w:del w:id="25" w:author="Timo de Haan" w:date="2021-09-24T21:24:00Z">
+        <w:r>
+          <w:delText>is</w:delText>
+        </w:r>
+      </w:del>
+      <w:r>
+        <w:t xml:space="preserve"> ook een goede keuze </w:t>
+      </w:r>
+      <w:ins w:id="26" w:author="Timo de Haan" w:date="2021-09-24T21:24:00Z">
+        <w:r>
+          <w:t xml:space="preserve">is want </w:t>
+        </w:r>
+      </w:ins>
+      <w:del w:id="27" w:author="Timo de Haan" w:date="2021-09-24T21:25:00Z">
+        <w:r>
+          <w:delText>het</w:delText>
+        </w:r>
+      </w:del>
+      <w:ins w:id="28" w:author="Timo de Haan" w:date="2021-09-24T21:25:00Z">
+        <w:r>
+          <w:t>hij</w:t>
+        </w:r>
+      </w:ins>
+      <w:r>
+        <w:t xml:space="preserve"> is klein en heeft genoeg </w:t>
+      </w:r>
+      <w:proofErr w:type="spellStart"/>
+      <w:r>
+        <w:t>pins</w:t>
+      </w:r>
+      <w:proofErr w:type="spellEnd"/>
+      <w:r>
+        <w:t xml:space="preserve">, maar in de werkelijkheid wordt het solderen van de </w:t>
+      </w:r>
+      <w:proofErr w:type="spellStart"/>
+      <w:r>
+        <w:t>pins</w:t>
+      </w:r>
+      <w:proofErr w:type="spellEnd"/>
+      <w:r>
+        <w:t xml:space="preserve"> op de </w:t>
+      </w:r>
+      <w:proofErr w:type="spellStart"/>
+      <w:r>
+        <w:t>nano</w:t>
+      </w:r>
+      <w:proofErr w:type="spellEnd"/>
+      <w:r>
+        <w:t xml:space="preserve"> een gedoe</w:t>
+      </w:r>
+      <w:ins w:id="29" w:author="Timo de Haan" w:date="2021-09-24T21:25:00Z">
+        <w:r>
+          <w:t>(er bestaan gesoldeerde varianten uit mijn hoofd gezegd)</w:t>
+        </w:r>
+      </w:ins>
+      <w:r>
+        <w:t xml:space="preserve">. De Mega is te groot er is niet een behoefte aan zoveel </w:t>
+      </w:r>
+      <w:del w:id="30" w:author="Timo de Haan" w:date="2021-09-24T21:26:00Z">
+        <w:r>
+          <w:delText>pin</w:delText>
+        </w:r>
+      </w:del>
+      <w:del w:id="31" w:author="Timo de Haan" w:date="2021-09-24T21:25:00Z">
+        <w:r>
+          <w:delText>s</w:delText>
+        </w:r>
+      </w:del>
+      <w:ins w:id="32" w:author="Timo de Haan" w:date="2021-09-24T21:26:00Z">
+        <w:r>
+          <w:t>pinnen</w:t>
+        </w:r>
+      </w:ins>
+      <w:r>
+        <w:t xml:space="preserve"> voor 1 component. ESP32 en </w:t>
+      </w:r>
+      <w:proofErr w:type="spellStart"/>
+      <w:r>
+        <w:t>Seeeduino</w:t>
+      </w:r>
+      <w:proofErr w:type="spellEnd"/>
+      <w:r>
+        <w:t xml:space="preserve"> V4.2 zijn te duur. </w:t>
       </w:r>
     </w:p>
     <w:p/>
     <w:p>
       <w:r>
-        <w:t>Links naar de prijzen van de ethernet shield en ethernet microcontrollerbord</w:t>
-      </w:r>
-    </w:p>
-    <w:p/>
-    <w:p>
-      <w:r>
-        <w:t>Ethernet arduino uno:</w:t>
-      </w:r>
-    </w:p>
-    <w:p>
-      <w:r>
+        <w:t xml:space="preserve">Links naar de prijzen van de ethernet </w:t>
+      </w:r>
+      <w:proofErr w:type="spellStart"/>
+      <w:r>
+        <w:t>shield</w:t>
+      </w:r>
+      <w:proofErr w:type="spellEnd"/>
+      <w:r>
+        <w:t xml:space="preserve"> en ethernet microcontrollerbord</w:t>
+      </w:r>
+    </w:p>
+    <w:p>
+      <w:ins w:id="33" w:author="Timo de Haan" w:date="2021-09-24T21:33:00Z">
+        <w:r>
+          <w:t xml:space="preserve">Eventueel linkjes naar de </w:t>
+        </w:r>
+        <w:r>
+          <w:t>UNO en de MEGA?</w:t>
+        </w:r>
+      </w:ins>
+    </w:p>
+    <w:p>
+      <w:pPr>
+        <w:rPr>
+          <w:rPrChange w:id="34" w:author="Timo de Haan" w:date="2021-09-24T21:33:00Z">
+            <w:rPr>
+              <w:lang w:val="en-GB"/>
+            </w:rPr>
+          </w:rPrChange>
+        </w:rPr>
+      </w:pPr>
+      <w:r>
+        <w:rPr>
+          <w:rPrChange w:id="35" w:author="Timo de Haan" w:date="2021-09-24T21:33:00Z">
+            <w:rPr>
+              <w:lang w:val="en-GB"/>
+            </w:rPr>
+          </w:rPrChange>
+        </w:rPr>
+        <w:t xml:space="preserve">Ethernet arduino </w:t>
+      </w:r>
+      <w:proofErr w:type="spellStart"/>
+      <w:r>
+        <w:rPr>
+          <w:rPrChange w:id="36" w:author="Timo de Haan" w:date="2021-09-24T21:33:00Z">
+            <w:rPr>
+              <w:lang w:val="en-GB"/>
+            </w:rPr>
+          </w:rPrChange>
+        </w:rPr>
+        <w:t>uno</w:t>
+      </w:r>
+      <w:proofErr w:type="spellEnd"/>
+      <w:r>
+        <w:rPr>
+          <w:rPrChange w:id="37" w:author="Timo de Haan" w:date="2021-09-24T21:33:00Z">
+            <w:rPr>
+              <w:lang w:val="en-GB"/>
+            </w:rPr>
+          </w:rPrChange>
+        </w:rPr>
+        <w:t>:</w:t>
+      </w:r>
+    </w:p>
+    <w:p>
+      <w:pPr>
+        <w:rPr>
+          <w:lang w:val="en-GB"/>
+        </w:rPr>
+      </w:pPr>
+      <w:r>
+        <w:rPr>
+          <w:lang w:val="en-GB"/>
+        </w:rPr>
         <w:t>https://www.sossolutions.nl/418-arduino-uno-ethernet</w:t>
       </w:r>
     </w:p>
-    <w:p/>
-    <w:p>
-      <w:r>
-        <w:t>Arduino uno</w:t>
-      </w:r>
+    <w:p>
+      <w:pPr>
+        <w:rPr>
+          <w:lang w:val="en-GB"/>
+        </w:rPr>
+      </w:pPr>
+    </w:p>
+    <w:p>
+      <w:r>
+        <w:t xml:space="preserve">Arduino </w:t>
+      </w:r>
+      <w:proofErr w:type="spellStart"/>
+      <w:r>
+        <w:t>uno</w:t>
+      </w:r>
+      <w:proofErr w:type="spellEnd"/>
       <w:r>
         <w:t xml:space="preserve"> en mega</w:t>
       </w:r>
       <w:r>
-        <w:t xml:space="preserve"> shield voor ethernet verbinding:</w:t>
-      </w:r>
-    </w:p>
-    <w:p>
-      <w:hyperlink r:id="rId5" w:history="1">
+        <w:t xml:space="preserve"> </w:t>
+      </w:r>
+      <w:proofErr w:type="spellStart"/>
+      <w:r>
+        <w:t>shield</w:t>
+      </w:r>
+      <w:proofErr w:type="spellEnd"/>
+      <w:r>
+        <w:t xml:space="preserve"> voor ethernet verbinding:</w:t>
+      </w:r>
+    </w:p>
+    <w:p>
+      <w:hyperlink r:id="rId7" w:history="1">
         <w:r>
           <w:rPr>
             <w:rStyle w:val="Hyperlink"/>
           </w:rPr>
-          <w:t>https://www.tinytronics.nl/shop/nl/communicatie-en-signalen/ethernet/modules/ethernet-shield-w5100</w:t>
+          <w:t>https://www.tinytronics.nl/shop/nl</w:t>
+        </w:r>
+        <w:r>
+          <w:rPr>
+            <w:rStyle w:val="Hyperlink"/>
+          </w:rPr>
+          <w:t>/</w:t>
+        </w:r>
+        <w:r>
+          <w:rPr>
+            <w:rStyle w:val="Hyperlink"/>
+          </w:rPr>
+          <w:t>communicatie-en-signalen/ethernet/modules/ethernet-shield-w5100</w:t>
         </w:r>
       </w:hyperlink>
     </w:p>
     <w:p/>
     <w:p>
       <w:r>
-        <w:t>Arduino nano shield</w:t>
-      </w:r>
+        <w:t xml:space="preserve">Arduino </w:t>
+      </w:r>
+      <w:proofErr w:type="spellStart"/>
+      <w:r>
+        <w:t>nano</w:t>
+      </w:r>
+      <w:proofErr w:type="spellEnd"/>
+      <w:r>
+        <w:t xml:space="preserve"> </w:t>
+      </w:r>
+      <w:proofErr w:type="spellStart"/>
+      <w:r>
+        <w:t>shield</w:t>
+      </w:r>
+      <w:proofErr w:type="spellEnd"/>
       <w:r>
         <w:t xml:space="preserve"> voor ethernet verbinding</w:t>
       </w:r>
@@ -568,7 +970,7 @@
       </w:r>
     </w:p>
     <w:p>
-      <w:hyperlink r:id="rId6" w:history="1">
+      <w:hyperlink r:id="rId8" w:history="1">
         <w:r>
           <w:rPr>
             <w:rStyle w:val="Hyperlink"/>
@@ -584,20 +986,28 @@
           <w:lang w:val="en-US"/>
         </w:rPr>
       </w:pPr>
+      <w:proofErr w:type="spellStart"/>
       <w:r>
         <w:rPr>
           <w:lang w:val="en-US"/>
         </w:rPr>
-        <w:t>Seeeduino ethernet:</w:t>
-      </w:r>
-    </w:p>
-    <w:p>
-      <w:pPr>
+        <w:t>Seeeduino</w:t>
+      </w:r>
+      <w:proofErr w:type="spellEnd"/>
+      <w:r>
         <w:rPr>
           <w:lang w:val="en-US"/>
         </w:rPr>
-      </w:pPr>
-      <w:hyperlink r:id="rId7" w:history="1">
+        <w:t xml:space="preserve"> ethernet:</w:t>
+      </w:r>
+    </w:p>
+    <w:p>
+      <w:pPr>
+        <w:rPr>
+          <w:lang w:val="en-US"/>
+        </w:rPr>
+      </w:pPr>
+      <w:hyperlink r:id="rId9" w:history="1">
         <w:r>
           <w:rPr>
             <w:rStyle w:val="Hyperlink"/>
@@ -633,13 +1043,27 @@
           <w:lang w:val="en-US"/>
         </w:rPr>
       </w:pPr>
-      <w:hyperlink r:id="rId8" w:history="1">
+      <w:hyperlink r:id="rId10" w:history="1">
         <w:r>
           <w:rPr>
             <w:rStyle w:val="Hyperlink"/>
             <w:lang w:val="en-US"/>
           </w:rPr>
-          <w:t>https://www.tme.eu/nl/details/esp32-eth-kit-ve/ontwikkelkits-overige/espressif/esp32-ethernet-kit-ve/?brutto=1&amp;currency=EUR</w:t>
+          <w:t>https://www.tme.eu/nl/d</w:t>
+        </w:r>
+        <w:r>
+          <w:rPr>
+            <w:rStyle w:val="Hyperlink"/>
+            <w:lang w:val="en-US"/>
+          </w:rPr>
+          <w:t>e</w:t>
+        </w:r>
+        <w:r>
+          <w:rPr>
+            <w:rStyle w:val="Hyperlink"/>
+            <w:lang w:val="en-US"/>
+          </w:rPr>
+          <w:t>tails/esp32-eth-kit-ve/ontwikkelkits-overige/espressif/esp32-ethernet-kit-ve/?brutto=1&amp;currency=EUR</w:t>
         </w:r>
       </w:hyperlink>
     </w:p>
@@ -686,6 +1110,7 @@
       </w:pPr>
     </w:p>
     <w:sectPr>
+      <w:headerReference w:type="default" r:id="rId11"/>
       <w:pgSz w:w="12240" w:h="15840"/>
       <w:pgMar w:top="1440" w:right="1440" w:bottom="1440" w:left="1440" w:header="720" w:footer="720" w:gutter="0"/>
       <w:cols w:space="720"/>
@@ -693,6 +1118,71 @@
     </w:sectPr>
   </w:body>
 </w:document>
+</file>
+
+<file path=word/endnotes.xml><?xml version="1.0" encoding="utf-8"?>
+<w:endnotes xmlns:wpc="http://schemas.microsoft.com/office/word/2010/wordprocessingCanvas" xmlns:cx="http://schemas.microsoft.com/office/drawing/2014/chartex" xmlns:cx1="http://schemas.microsoft.com/office/drawing/2015/9/8/chartex" xmlns:cx2="http://schemas.microsoft.com/office/drawing/2015/10/21/chartex" xmlns:cx3="http://schemas.microsoft.com/office/drawing/2016/5/9/chartex" xmlns:cx4="http://schemas.microsoft.com/office/drawing/2016/5/10/chartex" xmlns:cx5="http://schemas.microsoft.com/office/drawing/2016/5/11/chartex" xmlns:cx6="http://schemas.microsoft.com/office/drawing/2016/5/12/chartex" xmlns:cx7="http://schemas.microsoft.com/office/drawing/2016/5/13/chartex" xmlns:cx8="http://schemas.microsoft.com/office/drawing/2016/5/14/chartex" xmlns:mc="http://schemas.openxmlformats.org/markup-compatibility/2006" xmlns:aink="http://schemas.microsoft.com/office/drawing/2016/ink" xmlns:am3d="http://schemas.microsoft.com/office/drawing/2017/model3d" xmlns:o="urn:schemas-microsoft-com:office:office" xmlns:r="http://schemas.openxmlformats.org/officeDocument/2006/relationships" xmlns:m="http://schemas.openxmlformats.org/officeDocument/2006/math" xmlns:v="urn:schemas-microsoft-com:vml" xmlns:wp14="http://schemas.microsoft.com/office/word/2010/wordprocessingDrawing" xmlns:wp="http://schemas.openxmlformats.org/drawingml/2006/wordprocessingDrawing" xmlns:w10="urn:schemas-microsoft-com:office:word" xmlns:w="http://schemas.openxmlformats.org/wordprocessingml/2006/main" xmlns:w14="http://schemas.microsoft.com/office/word/2010/wordml" xmlns:w15="http://schemas.microsoft.com/office/word/2012/wordml" xmlns:w16cex="http://schemas.microsoft.com/office/word/2018/wordml/cex" xmlns:w16cid="http://schemas.microsoft.com/office/word/2016/wordml/cid" xmlns:w16="http://schemas.microsoft.com/office/word/2018/wordml" xmlns:w16se="http://schemas.microsoft.com/office/word/2015/wordml/symex" xmlns:wpg="http://schemas.microsoft.com/office/word/2010/wordprocessingGroup" xmlns:wpi="http://schemas.microsoft.com/office/word/2010/wordprocessingInk" xmlns:wne="http://schemas.microsoft.com/office/word/2006/wordml" xmlns:wps="http://schemas.microsoft.com/office/word/2010/wordprocessingShape" mc:Ignorable="w14 w15 w16se w16cid w16 w16cex wp14">
+  <w:endnote w:type="separator" w:id="-1">
+    <w:p>
+      <w:pPr>
+        <w:spacing w:after="0" w:line="240" w:lineRule="auto"/>
+      </w:pPr>
+      <w:r>
+        <w:separator/>
+      </w:r>
+    </w:p>
+  </w:endnote>
+  <w:endnote w:type="continuationSeparator" w:id="0">
+    <w:p>
+      <w:pPr>
+        <w:spacing w:after="0" w:line="240" w:lineRule="auto"/>
+      </w:pPr>
+      <w:r>
+        <w:continuationSeparator/>
+      </w:r>
+    </w:p>
+  </w:endnote>
+</w:endnotes>
+</file>
+
+<file path=word/footnotes.xml><?xml version="1.0" encoding="utf-8"?>
+<w:footnotes xmlns:wpc="http://schemas.microsoft.com/office/word/2010/wordprocessingCanvas" xmlns:cx="http://schemas.microsoft.com/office/drawing/2014/chartex" xmlns:cx1="http://schemas.microsoft.com/office/drawing/2015/9/8/chartex" xmlns:cx2="http://schemas.microsoft.com/office/drawing/2015/10/21/chartex" xmlns:cx3="http://schemas.microsoft.com/office/drawing/2016/5/9/chartex" xmlns:cx4="http://schemas.microsoft.com/office/drawing/2016/5/10/chartex" xmlns:cx5="http://schemas.microsoft.com/office/drawing/2016/5/11/chartex" xmlns:cx6="http://schemas.microsoft.com/office/drawing/2016/5/12/chartex" xmlns:cx7="http://schemas.microsoft.com/office/drawing/2016/5/13/chartex" xmlns:cx8="http://schemas.microsoft.com/office/drawing/2016/5/14/chartex" xmlns:mc="http://schemas.openxmlformats.org/markup-compatibility/2006" xmlns:aink="http://schemas.microsoft.com/office/drawing/2016/ink" xmlns:am3d="http://schemas.microsoft.com/office/drawing/2017/model3d" xmlns:o="urn:schemas-microsoft-com:office:office" xmlns:r="http://schemas.openxmlformats.org/officeDocument/2006/relationships" xmlns:m="http://schemas.openxmlformats.org/officeDocument/2006/math" xmlns:v="urn:schemas-microsoft-com:vml" xmlns:wp14="http://schemas.microsoft.com/office/word/2010/wordprocessingDrawing" xmlns:wp="http://schemas.openxmlformats.org/drawingml/2006/wordprocessingDrawing" xmlns:w10="urn:schemas-microsoft-com:office:word" xmlns:w="http://schemas.openxmlformats.org/wordprocessingml/2006/main" xmlns:w14="http://schemas.microsoft.com/office/word/2010/wordml" xmlns:w15="http://schemas.microsoft.com/office/word/2012/wordml" xmlns:w16cex="http://schemas.microsoft.com/office/word/2018/wordml/cex" xmlns:w16cid="http://schemas.microsoft.com/office/word/2016/wordml/cid" xmlns:w16="http://schemas.microsoft.com/office/word/2018/wordml" xmlns:w16se="http://schemas.microsoft.com/office/word/2015/wordml/symex" xmlns:wpg="http://schemas.microsoft.com/office/word/2010/wordprocessingGroup" xmlns:wpi="http://schemas.microsoft.com/office/word/2010/wordprocessingInk" xmlns:wne="http://schemas.microsoft.com/office/word/2006/wordml" xmlns:wps="http://schemas.microsoft.com/office/word/2010/wordprocessingShape" mc:Ignorable="w14 w15 w16se w16cid w16 w16cex wp14">
+  <w:footnote w:type="separator" w:id="-1">
+    <w:p>
+      <w:pPr>
+        <w:spacing w:after="0" w:line="240" w:lineRule="auto"/>
+      </w:pPr>
+      <w:r>
+        <w:separator/>
+      </w:r>
+    </w:p>
+  </w:footnote>
+  <w:footnote w:type="continuationSeparator" w:id="0">
+    <w:p>
+      <w:pPr>
+        <w:spacing w:after="0" w:line="240" w:lineRule="auto"/>
+      </w:pPr>
+      <w:r>
+        <w:continuationSeparator/>
+      </w:r>
+    </w:p>
+  </w:footnote>
+</w:footnotes>
+</file>
+
+<file path=word/header1.xml><?xml version="1.0" encoding="utf-8"?>
+<w:hdr xmlns:wpc="http://schemas.microsoft.com/office/word/2010/wordprocessingCanvas" xmlns:cx="http://schemas.microsoft.com/office/drawing/2014/chartex" xmlns:cx1="http://schemas.microsoft.com/office/drawing/2015/9/8/chartex" xmlns:cx2="http://schemas.microsoft.com/office/drawing/2015/10/21/chartex" xmlns:cx3="http://schemas.microsoft.com/office/drawing/2016/5/9/chartex" xmlns:cx4="http://schemas.microsoft.com/office/drawing/2016/5/10/chartex" xmlns:cx5="http://schemas.microsoft.com/office/drawing/2016/5/11/chartex" xmlns:cx6="http://schemas.microsoft.com/office/drawing/2016/5/12/chartex" xmlns:cx7="http://schemas.microsoft.com/office/drawing/2016/5/13/chartex" xmlns:cx8="http://schemas.microsoft.com/office/drawing/2016/5/14/chartex" xmlns:mc="http://schemas.openxmlformats.org/markup-compatibility/2006" xmlns:aink="http://schemas.microsoft.com/office/drawing/2016/ink" xmlns:am3d="http://schemas.microsoft.com/office/drawing/2017/model3d" xmlns:o="urn:schemas-microsoft-com:office:office" xmlns:r="http://schemas.openxmlformats.org/officeDocument/2006/relationships" xmlns:m="http://schemas.openxmlformats.org/officeDocument/2006/math" xmlns:v="urn:schemas-microsoft-com:vml" xmlns:wp14="http://schemas.microsoft.com/office/word/2010/wordprocessingDrawing" xmlns:wp="http://schemas.openxmlformats.org/drawingml/2006/wordprocessingDrawing" xmlns:w10="urn:schemas-microsoft-com:office:word" xmlns:w="http://schemas.openxmlformats.org/wordprocessingml/2006/main" xmlns:w14="http://schemas.microsoft.com/office/word/2010/wordml" xmlns:w15="http://schemas.microsoft.com/office/word/2012/wordml" xmlns:w16cex="http://schemas.microsoft.com/office/word/2018/wordml/cex" xmlns:w16cid="http://schemas.microsoft.com/office/word/2016/wordml/cid" xmlns:w16="http://schemas.microsoft.com/office/word/2018/wordml" xmlns:w16se="http://schemas.microsoft.com/office/word/2015/wordml/symex" xmlns:wpg="http://schemas.microsoft.com/office/word/2010/wordprocessingGroup" xmlns:wpi="http://schemas.microsoft.com/office/word/2010/wordprocessingInk" xmlns:wne="http://schemas.microsoft.com/office/word/2006/wordml" xmlns:wps="http://schemas.microsoft.com/office/word/2010/wordprocessingShape" mc:Ignorable="w14 w15 w16se w16cid w16 w16cex wp14">
+  <w:p>
+    <w:pPr>
+      <w:pStyle w:val="Koptekst"/>
+    </w:pPr>
+    <w:ins w:id="38" w:author="Timo de Haan" w:date="2021-09-24T21:27:00Z">
+      <w:r>
+        <w:t>Datum …</w:t>
+      </w:r>
+    </w:ins>
+  </w:p>
+</w:hdr>
 </file>
 
 <file path=word/numbering.xml><?xml version="1.0" encoding="utf-8"?>
@@ -1733,6 +2223,14 @@
     <w:abstractNumId w:val="0"/>
   </w:num>
 </w:numbering>
+</file>
+
+<file path=word/people.xml><?xml version="1.0" encoding="utf-8"?>
+<w15:people xmlns:wpc="http://schemas.microsoft.com/office/word/2010/wordprocessingCanvas" xmlns:cx="http://schemas.microsoft.com/office/drawing/2014/chartex" xmlns:cx1="http://schemas.microsoft.com/office/drawing/2015/9/8/chartex" xmlns:cx2="http://schemas.microsoft.com/office/drawing/2015/10/21/chartex" xmlns:cx3="http://schemas.microsoft.com/office/drawing/2016/5/9/chartex" xmlns:cx4="http://schemas.microsoft.com/office/drawing/2016/5/10/chartex" xmlns:cx5="http://schemas.microsoft.com/office/drawing/2016/5/11/chartex" xmlns:cx6="http://schemas.microsoft.com/office/drawing/2016/5/12/chartex" xmlns:cx7="http://schemas.microsoft.com/office/drawing/2016/5/13/chartex" xmlns:cx8="http://schemas.microsoft.com/office/drawing/2016/5/14/chartex" xmlns:mc="http://schemas.openxmlformats.org/markup-compatibility/2006" xmlns:aink="http://schemas.microsoft.com/office/drawing/2016/ink" xmlns:am3d="http://schemas.microsoft.com/office/drawing/2017/model3d" xmlns:o="urn:schemas-microsoft-com:office:office" xmlns:r="http://schemas.openxmlformats.org/officeDocument/2006/relationships" xmlns:m="http://schemas.openxmlformats.org/officeDocument/2006/math" xmlns:v="urn:schemas-microsoft-com:vml" xmlns:wp14="http://schemas.microsoft.com/office/word/2010/wordprocessingDrawing" xmlns:wp="http://schemas.openxmlformats.org/drawingml/2006/wordprocessingDrawing" xmlns:w10="urn:schemas-microsoft-com:office:word" xmlns:w="http://schemas.openxmlformats.org/wordprocessingml/2006/main" xmlns:w14="http://schemas.microsoft.com/office/word/2010/wordml" xmlns:w15="http://schemas.microsoft.com/office/word/2012/wordml" xmlns:w16cex="http://schemas.microsoft.com/office/word/2018/wordml/cex" xmlns:w16cid="http://schemas.microsoft.com/office/word/2016/wordml/cid" xmlns:w16="http://schemas.microsoft.com/office/word/2018/wordml" xmlns:w16se="http://schemas.microsoft.com/office/word/2015/wordml/symex" xmlns:wpg="http://schemas.microsoft.com/office/word/2010/wordprocessingGroup" xmlns:wpi="http://schemas.microsoft.com/office/word/2010/wordprocessingInk" xmlns:wne="http://schemas.microsoft.com/office/word/2006/wordml" xmlns:wps="http://schemas.microsoft.com/office/word/2010/wordprocessingShape" mc:Ignorable="w14 w15 w16se w16cid w16 w16cex wp14">
+  <w15:person w15:author="Timo de Haan">
+    <w15:presenceInfo w15:providerId="None" w15:userId="Timo de Haan"/>
+  </w15:person>
+</w15:people>
 </file>
 
 <file path=word/styles.xml><?xml version="1.0" encoding="utf-8"?>
@@ -2130,20 +2628,20 @@
     <w:lsdException w:name="Unresolved Mention" w:semiHidden="1" w:unhideWhenUsed="1"/>
     <w:lsdException w:name="Smart Link" w:semiHidden="1" w:unhideWhenUsed="1"/>
   </w:latentStyles>
-  <w:style w:type="paragraph" w:default="1" w:styleId="Normal">
+  <w:style w:type="paragraph" w:default="1" w:styleId="Standaard">
     <w:name w:val="Normal"/>
     <w:qFormat/>
     <w:rPr>
       <w:lang w:val="nl-NL"/>
     </w:rPr>
   </w:style>
-  <w:style w:type="character" w:default="1" w:styleId="DefaultParagraphFont">
+  <w:style w:type="character" w:default="1" w:styleId="Standaardalinea-lettertype">
     <w:name w:val="Default Paragraph Font"/>
     <w:uiPriority w:val="1"/>
     <w:semiHidden/>
     <w:unhideWhenUsed/>
   </w:style>
-  <w:style w:type="table" w:default="1" w:styleId="TableNormal">
+  <w:style w:type="table" w:default="1" w:styleId="Standaardtabel">
     <w:name w:val="Normal Table"/>
     <w:uiPriority w:val="99"/>
     <w:semiHidden/>
@@ -2158,15 +2656,15 @@
       </w:tblCellMar>
     </w:tblPr>
   </w:style>
-  <w:style w:type="numbering" w:default="1" w:styleId="NoList">
+  <w:style w:type="numbering" w:default="1" w:styleId="Geenlijst">
     <w:name w:val="No List"/>
     <w:uiPriority w:val="99"/>
     <w:semiHidden/>
     <w:unhideWhenUsed/>
   </w:style>
-  <w:style w:type="table" w:styleId="TableGrid">
+  <w:style w:type="table" w:styleId="Tabelraster">
     <w:name w:val="Table Grid"/>
-    <w:basedOn w:val="TableNormal"/>
+    <w:basedOn w:val="Standaardtabel"/>
     <w:uiPriority w:val="39"/>
     <w:rsid w:val="003B4C91"/>
     <w:pPr>
@@ -2183,9 +2681,9 @@
       </w:tblBorders>
     </w:tblPr>
   </w:style>
-  <w:style w:type="paragraph" w:styleId="ListParagraph">
+  <w:style w:type="paragraph" w:styleId="Lijstalinea">
     <w:name w:val="List Paragraph"/>
-    <w:basedOn w:val="Normal"/>
+    <w:basedOn w:val="Standaard"/>
     <w:uiPriority w:val="34"/>
     <w:qFormat/>
     <w:rsid w:val="003B4C91"/>
@@ -2196,7 +2694,7 @@
   </w:style>
   <w:style w:type="character" w:styleId="Hyperlink">
     <w:name w:val="Hyperlink"/>
-    <w:basedOn w:val="DefaultParagraphFont"/>
+    <w:basedOn w:val="Standaardalinea-lettertype"/>
     <w:uiPriority w:val="99"/>
     <w:unhideWhenUsed/>
     <w:rsid w:val="003A20A7"/>
@@ -2205,9 +2703,9 @@
       <w:u w:val="single"/>
     </w:rPr>
   </w:style>
-  <w:style w:type="character" w:styleId="UnresolvedMention">
+  <w:style w:type="character" w:styleId="Onopgelostemelding">
     <w:name w:val="Unresolved Mention"/>
-    <w:basedOn w:val="DefaultParagraphFont"/>
+    <w:basedOn w:val="Standaardalinea-lettertype"/>
     <w:uiPriority w:val="99"/>
     <w:semiHidden/>
     <w:unhideWhenUsed/>
@@ -2215,6 +2713,68 @@
     <w:rPr>
       <w:color w:val="605E5C"/>
       <w:shd w:val="clear" w:color="auto" w:fill="E1DFDD"/>
+    </w:rPr>
+  </w:style>
+  <w:style w:type="character" w:styleId="GevolgdeHyperlink">
+    <w:name w:val="FollowedHyperlink"/>
+    <w:basedOn w:val="Standaardalinea-lettertype"/>
+    <w:uiPriority w:val="99"/>
+    <w:semiHidden/>
+    <w:unhideWhenUsed/>
+    <w:rsid w:val="00124C6B"/>
+    <w:rPr>
+      <w:color w:val="954F72" w:themeColor="followedHyperlink"/>
+      <w:u w:val="single"/>
+    </w:rPr>
+  </w:style>
+  <w:style w:type="paragraph" w:styleId="Koptekst">
+    <w:name w:val="header"/>
+    <w:basedOn w:val="Standaard"/>
+    <w:link w:val="KoptekstChar"/>
+    <w:uiPriority w:val="99"/>
+    <w:unhideWhenUsed/>
+    <w:rsid w:val="00585668"/>
+    <w:pPr>
+      <w:tabs>
+        <w:tab w:val="center" w:pos="4513"/>
+        <w:tab w:val="right" w:pos="9026"/>
+      </w:tabs>
+      <w:spacing w:after="0" w:line="240" w:lineRule="auto"/>
+    </w:pPr>
+  </w:style>
+  <w:style w:type="character" w:customStyle="1" w:styleId="KoptekstChar">
+    <w:name w:val="Koptekst Char"/>
+    <w:basedOn w:val="Standaardalinea-lettertype"/>
+    <w:link w:val="Koptekst"/>
+    <w:uiPriority w:val="99"/>
+    <w:rsid w:val="00585668"/>
+    <w:rPr>
+      <w:lang w:val="nl-NL"/>
+    </w:rPr>
+  </w:style>
+  <w:style w:type="paragraph" w:styleId="Voettekst">
+    <w:name w:val="footer"/>
+    <w:basedOn w:val="Standaard"/>
+    <w:link w:val="VoettekstChar"/>
+    <w:uiPriority w:val="99"/>
+    <w:unhideWhenUsed/>
+    <w:rsid w:val="00585668"/>
+    <w:pPr>
+      <w:tabs>
+        <w:tab w:val="center" w:pos="4513"/>
+        <w:tab w:val="right" w:pos="9026"/>
+      </w:tabs>
+      <w:spacing w:after="0" w:line="240" w:lineRule="auto"/>
+    </w:pPr>
+  </w:style>
+  <w:style w:type="character" w:customStyle="1" w:styleId="VoettekstChar">
+    <w:name w:val="Voettekst Char"/>
+    <w:basedOn w:val="Standaardalinea-lettertype"/>
+    <w:link w:val="Voettekst"/>
+    <w:uiPriority w:val="99"/>
+    <w:rsid w:val="00585668"/>
+    <w:rPr>
+      <w:lang w:val="nl-NL"/>
     </w:rPr>
   </w:style>
 </w:styles>

</xml_diff>